<commit_message>
updated method of work from the meeting with the professor
</commit_message>
<xml_diff>
--- a/bstewart/Method of Work.docx
+++ b/bstewart/Method of Work.docx
@@ -125,10 +125,16 @@
       <w:r>
         <w:rPr>
           <w:rFonts w:ascii="Times New Roman" w:hAnsi="Times New Roman"/>
-          <w:i/>
-          <w:sz w:val="24"/>
-        </w:rPr>
-        <w:t xml:space="preserve">Application Program Interfaces (APIs) </w:t>
+          <w:sz w:val="24"/>
+        </w:rPr>
+        <w:t>API</w:t>
+      </w:r>
+      <w:r>
+        <w:rPr>
+          <w:rFonts w:ascii="Times New Roman" w:hAnsi="Times New Roman"/>
+          <w:sz w:val="24"/>
+        </w:rPr>
+        <w:t xml:space="preserve">s </w:t>
       </w:r>
       <w:r>
         <w:rPr>
@@ -295,7 +301,21 @@
           <w:rFonts w:ascii="Times New Roman" w:hAnsi="Times New Roman"/>
           <w:sz w:val="24"/>
         </w:rPr>
-        <w:t>The app administrator is given permission along with a set of credentials in order to connect to each of the APIs. Each time a request is made to retrieve information these credentials must be included and verified in the request. Once the request is verified the server responds with the correct information, which the app then displays on the appropriate page []</w:t>
+        <w:t>The app administrator is given permission along with a set of credentials in order to connect to each of the APIs</w:t>
+      </w:r>
+      <w:r>
+        <w:rPr>
+          <w:rFonts w:ascii="Times New Roman" w:hAnsi="Times New Roman"/>
+          <w:sz w:val="24"/>
+        </w:rPr>
+        <w:t xml:space="preserve"> [9]</w:t>
+      </w:r>
+      <w:r>
+        <w:rPr>
+          <w:rFonts w:ascii="Times New Roman" w:hAnsi="Times New Roman"/>
+          <w:sz w:val="24"/>
+        </w:rPr>
+        <w:t>. Each time a request is made to retrieve information these credentials must be included and verified in the request. Once the request is verified the server responds with the correct information, which the app then displays on the appropriate page</w:t>
       </w:r>
       <w:r>
         <w:rPr>
@@ -332,47 +352,37 @@
       <w:r>
         <w:rPr>
           <w:rFonts w:ascii="Times New Roman" w:hAnsi="Times New Roman"/>
-          <w:i/>
-          <w:sz w:val="24"/>
-        </w:rPr>
-        <w:t xml:space="preserve">Hypertext Transport Protocol (HTTP) </w:t>
-      </w:r>
-      <w:r>
-        <w:rPr>
-          <w:rFonts w:ascii="Times New Roman" w:hAnsi="Times New Roman"/>
-          <w:sz w:val="24"/>
-        </w:rPr>
-        <w:t xml:space="preserve">used for communicating between clients and servers. The credentials given, or API key, is sent along with the GET request. The server then verifies that the key is valid and responds by sending the student’s schedule in either </w:t>
-      </w:r>
-      <w:r>
-        <w:rPr>
-          <w:rFonts w:ascii="Times New Roman" w:hAnsi="Times New Roman"/>
-          <w:i/>
-          <w:sz w:val="24"/>
-        </w:rPr>
-        <w:t>JavaScript Object Notation (JSON)</w:t>
-      </w:r>
-      <w:r>
-        <w:rPr>
-          <w:rFonts w:ascii="Times New Roman" w:hAnsi="Times New Roman"/>
-          <w:sz w:val="24"/>
-        </w:rPr>
-        <w:t xml:space="preserve"> or </w:t>
-      </w:r>
-      <w:r>
-        <w:rPr>
-          <w:rFonts w:ascii="Times New Roman" w:hAnsi="Times New Roman"/>
-          <w:i/>
-          <w:sz w:val="24"/>
-        </w:rPr>
-        <w:t>Extensible Markup Language (XML)</w:t>
-      </w:r>
-      <w:r>
-        <w:rPr>
-          <w:rFonts w:ascii="Times New Roman" w:hAnsi="Times New Roman"/>
-          <w:sz w:val="24"/>
-        </w:rPr>
-        <w:t xml:space="preserve"> format. The information from the JSON or XML object is then parsed out by the app. It is then formatted to be viewed by the user, or in this case it is used to form a route from the user’s current location to the classes reported in the returned object.</w:t>
+          <w:sz w:val="24"/>
+        </w:rPr>
+        <w:t>HTTP</w:t>
+      </w:r>
+      <w:r>
+        <w:rPr>
+          <w:rFonts w:ascii="Times New Roman" w:hAnsi="Times New Roman"/>
+          <w:sz w:val="24"/>
+        </w:rPr>
+        <w:t xml:space="preserve"> </w:t>
+      </w:r>
+      <w:r>
+        <w:rPr>
+          <w:rFonts w:ascii="Times New Roman" w:hAnsi="Times New Roman"/>
+          <w:sz w:val="24"/>
+        </w:rPr>
+        <w:t>used for communicating between clients and servers. The credentials given, or API key, is sent along with the GET request. The server then verifies that the key is valid and responds by sending the student’s schedule in</w:t>
+      </w:r>
+      <w:r>
+        <w:rPr>
+          <w:rFonts w:ascii="Times New Roman" w:hAnsi="Times New Roman"/>
+          <w:sz w:val="24"/>
+        </w:rPr>
+        <w:t xml:space="preserve"> either JSON or XML format.</w:t>
+      </w:r>
+      <w:r>
+        <w:rPr>
+          <w:rFonts w:ascii="Times New Roman" w:hAnsi="Times New Roman"/>
+          <w:sz w:val="24"/>
+        </w:rPr>
+        <w:t xml:space="preserve"> The information from the JSON or XML object is then parsed out by the app. It is then formatted to be viewed by the user, or in this case it is used to form a route from the user’s current location to the classes reported in the returned object.</w:t>
       </w:r>
     </w:p>
     <w:p>
@@ -456,38 +466,87 @@
           <w:rFonts w:ascii="Times New Roman" w:hAnsi="Times New Roman"/>
           <w:sz w:val="24"/>
         </w:rPr>
-        <w:t xml:space="preserve"> [].</w:t>
-      </w:r>
-    </w:p>
-    <w:p>
-      <w:pPr>
-        <w:spacing w:after="0" w:line="240" w:lineRule="auto"/>
-        <w:rPr>
-          <w:rFonts w:ascii="Times New Roman" w:hAnsi="Times New Roman"/>
-          <w:sz w:val="24"/>
-        </w:rPr>
-      </w:pPr>
+        <w:t xml:space="preserve"> [</w:t>
+      </w:r>
+      <w:r>
+        <w:rPr>
+          <w:rFonts w:ascii="Times New Roman" w:hAnsi="Times New Roman"/>
+          <w:sz w:val="24"/>
+        </w:rPr>
+        <w:t>2</w:t>
+      </w:r>
+      <w:r>
+        <w:rPr>
+          <w:rFonts w:ascii="Times New Roman" w:hAnsi="Times New Roman"/>
+          <w:sz w:val="24"/>
+        </w:rPr>
+        <w:t>].</w:t>
+      </w:r>
+    </w:p>
+    <w:p>
+      <w:pPr>
+        <w:spacing w:after="0" w:line="240" w:lineRule="auto"/>
+        <w:rPr>
+          <w:rFonts w:ascii="Times New Roman" w:hAnsi="Times New Roman"/>
+          <w:sz w:val="24"/>
+        </w:rPr>
+      </w:pPr>
+      <w:r>
+        <w:rPr>
+          <w:rFonts w:ascii="Times New Roman" w:hAnsi="Times New Roman"/>
+          <w:sz w:val="24"/>
+        </w:rPr>
+        <w:t>The map itself is added to the application with</w:t>
+      </w:r>
+      <w:r>
+        <w:rPr>
+          <w:rFonts w:ascii="Times New Roman" w:hAnsi="Times New Roman"/>
+          <w:sz w:val="24"/>
+        </w:rPr>
+        <w:t xml:space="preserve"> a Fragment object, which is an element to attach the map element.</w:t>
+      </w:r>
+      <w:r>
+        <w:rPr>
+          <w:rFonts w:ascii="Times New Roman" w:hAnsi="Times New Roman"/>
+          <w:sz w:val="24"/>
+        </w:rPr>
+        <w:t xml:space="preserve"> Once the map element is placed</w:t>
+      </w:r>
+      <w:r>
+        <w:rPr>
+          <w:rFonts w:ascii="Times New Roman" w:hAnsi="Times New Roman"/>
+          <w:sz w:val="24"/>
+        </w:rPr>
+        <w:t>,</w:t>
+      </w:r>
+      <w:r>
+        <w:rPr>
+          <w:rFonts w:ascii="Times New Roman" w:hAnsi="Times New Roman"/>
+          <w:sz w:val="24"/>
+        </w:rPr>
+        <w:t xml:space="preserve"> it will automatically handle operations: connecting to the Google Maps service, downloading map tiles, displaying tiles on the device, </w:t>
+      </w:r>
       <w:r>
         <w:rPr>
           <w:rFonts w:ascii="Times New Roman" w:hAnsi="Times New Roman"/>
           <w:sz w:val="24"/>
         </w:rPr>
         <w:lastRenderedPageBreak/>
-        <w:t>The map itself is added to the application with</w:t>
-      </w:r>
-      <w:r>
-        <w:rPr>
-          <w:rFonts w:ascii="Times New Roman" w:hAnsi="Times New Roman"/>
-          <w:sz w:val="24"/>
-        </w:rPr>
-        <w:t xml:space="preserve"> a Fragment object, which is simply an element to attach the map element.</w:t>
-      </w:r>
-      <w:r>
-        <w:rPr>
-          <w:rFonts w:ascii="Times New Roman" w:hAnsi="Times New Roman"/>
-          <w:sz w:val="24"/>
-        </w:rPr>
-        <w:t xml:space="preserve"> Once the map element is placed it will automatically handle operations such as: connecting to the Google Maps service, downloading map tiles, displaying tiles on the device, displaying various controls such as pan and zoom, and responding to pan and zoom gestures my moving the map and zooming in or out [].</w:t>
+        <w:t>displaying various controls such as pan and zoom, and responding to pan and zoom gestures my moving the map and zooming in or out [</w:t>
+      </w:r>
+      <w:r>
+        <w:rPr>
+          <w:rFonts w:ascii="Times New Roman" w:hAnsi="Times New Roman"/>
+          <w:sz w:val="24"/>
+        </w:rPr>
+        <w:t>2</w:t>
+      </w:r>
+      <w:r>
+        <w:rPr>
+          <w:rFonts w:ascii="Times New Roman" w:hAnsi="Times New Roman"/>
+          <w:sz w:val="24"/>
+        </w:rPr>
+        <w:t>].</w:t>
       </w:r>
     </w:p>
     <w:p>
@@ -526,7 +585,21 @@
           <w:rFonts w:ascii="Times New Roman" w:hAnsi="Times New Roman"/>
           <w:sz w:val="24"/>
         </w:rPr>
-        <w:t xml:space="preserve"> [].</w:t>
+        <w:t xml:space="preserve"> [</w:t>
+      </w:r>
+      <w:r>
+        <w:rPr>
+          <w:rFonts w:ascii="Times New Roman" w:hAnsi="Times New Roman"/>
+          <w:sz w:val="24"/>
+        </w:rPr>
+        <w:t>2</w:t>
+      </w:r>
+      <w:r>
+        <w:rPr>
+          <w:rFonts w:ascii="Times New Roman" w:hAnsi="Times New Roman"/>
+          <w:sz w:val="24"/>
+        </w:rPr>
+        <w:t>].</w:t>
       </w:r>
       <w:r>
         <w:rPr>
@@ -632,7 +705,21 @@
           <w:rFonts w:ascii="Times New Roman" w:hAnsi="Times New Roman"/>
           <w:sz w:val="24"/>
         </w:rPr>
-        <w:t xml:space="preserve"> parking portion of the app uses cameras and AI coupled with machine vision, this is used to mark if a given parking spot is occupied or empty. This is a much cheaper and more easily implemented solution for detecting open spaces than other methods. A camera attached to a Raspberry Pi is placed facing towards an area of a parking space, and the AI determines if a n area of the image contains a car or not.</w:t>
+        <w:t xml:space="preserve"> parking portion of the app uses cameras and AI coupled with machine vision, this is used to mark if a given parking spot is occupied or empty. This is a much cheaper and more easily implemented solution for detecting open spaces than other methods. A camera attached to a Raspberry Pi is placed facing towards an area of a parking space, and the AI determines if a n area of the image contains a car or not</w:t>
+      </w:r>
+      <w:r>
+        <w:rPr>
+          <w:rFonts w:ascii="Times New Roman" w:hAnsi="Times New Roman"/>
+          <w:sz w:val="24"/>
+        </w:rPr>
+        <w:t xml:space="preserve"> [3]</w:t>
+      </w:r>
+      <w:r>
+        <w:rPr>
+          <w:rFonts w:ascii="Times New Roman" w:hAnsi="Times New Roman"/>
+          <w:sz w:val="24"/>
+        </w:rPr>
+        <w:t>.</w:t>
       </w:r>
     </w:p>
     <w:p>
@@ -706,32 +793,69 @@
           <w:rFonts w:ascii="Times New Roman" w:hAnsi="Times New Roman"/>
           <w:sz w:val="24"/>
         </w:rPr>
-        <w:t xml:space="preserve"> This turns an image into a black and white image with high contrast, which can be easily detected by a computer. The edges detected can then be determined to be certain shapes, such as a car, much more easily.</w:t>
-      </w:r>
-    </w:p>
-    <w:p>
-      <w:pPr>
-        <w:spacing w:after="0" w:line="240" w:lineRule="auto"/>
-        <w:rPr>
-          <w:rFonts w:ascii="Times New Roman" w:hAnsi="Times New Roman"/>
-          <w:sz w:val="24"/>
-        </w:rPr>
-      </w:pPr>
-    </w:p>
-    <w:p>
-      <w:pPr>
-        <w:spacing w:after="0" w:line="240" w:lineRule="auto"/>
-        <w:rPr>
-          <w:rFonts w:ascii="Times New Roman" w:hAnsi="Times New Roman"/>
-          <w:sz w:val="24"/>
-        </w:rPr>
-      </w:pPr>
-      <w:r>
-        <w:rPr>
-          <w:rFonts w:ascii="Times New Roman" w:hAnsi="Times New Roman"/>
-          <w:sz w:val="24"/>
-        </w:rPr>
-        <w:t>Certain areas of an image can then be marked as parking or driving areas, which will help eliminate false positive errors. The parking spaces will be marked as being empty or filled in real time and sent from each Raspberry Pi to the application. The parking information will then be updated on the map allowing the user to quickly see which spots are available.</w:t>
+        <w:t xml:space="preserve"> This turns an image into a black and white image with high contrast, which can be easily detected by a computer. The edges detected can then be determined to be certain shapes, such as a car, much more easily</w:t>
+      </w:r>
+      <w:r>
+        <w:rPr>
+          <w:rFonts w:ascii="Times New Roman" w:hAnsi="Times New Roman"/>
+          <w:sz w:val="24"/>
+        </w:rPr>
+        <w:t xml:space="preserve"> [3]</w:t>
+      </w:r>
+      <w:r>
+        <w:rPr>
+          <w:rFonts w:ascii="Times New Roman" w:hAnsi="Times New Roman"/>
+          <w:sz w:val="24"/>
+        </w:rPr>
+        <w:t>.</w:t>
+      </w:r>
+    </w:p>
+    <w:p>
+      <w:pPr>
+        <w:spacing w:after="0" w:line="240" w:lineRule="auto"/>
+        <w:rPr>
+          <w:rFonts w:ascii="Times New Roman" w:hAnsi="Times New Roman"/>
+          <w:sz w:val="24"/>
+        </w:rPr>
+      </w:pPr>
+    </w:p>
+    <w:p>
+      <w:pPr>
+        <w:spacing w:after="0" w:line="240" w:lineRule="auto"/>
+        <w:rPr>
+          <w:rFonts w:ascii="Times New Roman" w:hAnsi="Times New Roman"/>
+          <w:sz w:val="24"/>
+        </w:rPr>
+      </w:pPr>
+      <w:r>
+        <w:rPr>
+          <w:rFonts w:ascii="Times New Roman" w:hAnsi="Times New Roman"/>
+          <w:sz w:val="24"/>
+        </w:rPr>
+        <w:t>Certain areas of an image can then be marked as parking or driving areas, which will help eliminate false positive errors. The parking spaces will be marked as being empty or filled in real time and sent from each Raspberry Pi to the application. The parking information will then be updated on the map allowing the user to quickly see which spots are available</w:t>
+      </w:r>
+      <w:r>
+        <w:rPr>
+          <w:rFonts w:ascii="Times New Roman" w:hAnsi="Times New Roman"/>
+          <w:sz w:val="24"/>
+        </w:rPr>
+        <w:t xml:space="preserve"> [3</w:t>
+      </w:r>
+      <w:bookmarkStart w:id="4" w:name="_GoBack"/>
+      <w:bookmarkEnd w:id="4"/>
+      <w:r>
+        <w:rPr>
+          <w:rFonts w:ascii="Times New Roman" w:hAnsi="Times New Roman"/>
+          <w:sz w:val="24"/>
+        </w:rPr>
+        <w:t>]</w:t>
+      </w:r>
+      <w:r>
+        <w:rPr>
+          <w:rFonts w:ascii="Times New Roman" w:hAnsi="Times New Roman"/>
+          <w:sz w:val="24"/>
+        </w:rPr>
+        <w:t>.</w:t>
       </w:r>
     </w:p>
     <w:p>
@@ -757,7 +881,7 @@
           <w:szCs w:val="26"/>
         </w:rPr>
       </w:pPr>
-      <w:bookmarkStart w:id="4" w:name="_Toc26131489"/>
+      <w:bookmarkStart w:id="5" w:name="_Toc26131489"/>
       <w:r>
         <w:rPr>
           <w:rFonts w:ascii="Times New Roman" w:eastAsiaTheme="majorEastAsia" w:hAnsi="Times New Roman" w:cstheme="majorBidi"/>
@@ -768,7 +892,7 @@
         </w:rPr>
         <w:t>Alternatives</w:t>
       </w:r>
-      <w:bookmarkEnd w:id="4"/>
+      <w:bookmarkEnd w:id="5"/>
     </w:p>
     <w:p>
       <w:pPr>
@@ -822,22 +946,15 @@
           <w:rFonts w:ascii="Times New Roman" w:hAnsi="Times New Roman"/>
           <w:sz w:val="24"/>
         </w:rPr>
+        <w:t xml:space="preserve">An alternative considered for the parking portion of the app was to install a sensor in each stall to determine if it was occupied. Several different methods were explored including pressure sensors, microwave radar, and ultrasonic sensors. Pressure sensors were initially selected over </w:t>
+      </w:r>
+      <w:r>
+        <w:rPr>
+          <w:rFonts w:ascii="Times New Roman" w:hAnsi="Times New Roman"/>
+          <w:sz w:val="24"/>
+        </w:rPr>
         <w:lastRenderedPageBreak/>
-        <w:t xml:space="preserve">An alternative considered for the parking portion of the app was to install a sensor in each stall to determine if it was occupied. Several different methods were explored including pressure sensors, microwave radar, and ultrasonic sensors. Pressure sensors were initially selected over </w:t>
-      </w:r>
-      <w:r>
-        <w:rPr>
-          <w:rFonts w:ascii="Times New Roman" w:hAnsi="Times New Roman"/>
-          <w:sz w:val="24"/>
-        </w:rPr>
-        <w:t>microwave radar and ultrasonic sensors</w:t>
-      </w:r>
-      <w:r>
-        <w:rPr>
-          <w:rFonts w:ascii="Times New Roman" w:hAnsi="Times New Roman"/>
-          <w:sz w:val="24"/>
-        </w:rPr>
-        <w:t xml:space="preserve"> due to its relatively simple design. The problem with all three solutions which ultimately lead to the current selection of machine vision was cost. The rejected solutions are simply to</w:t>
+        <w:t>microwave radar and ultrasonic sensors due to its relatively simple design. The problem with all three solutions which ultimately lead to the current selection of machine vision was cost. The rejected solutions are simply to</w:t>
       </w:r>
       <w:r>
         <w:rPr>
@@ -884,7 +1001,7 @@
           <w:szCs w:val="26"/>
         </w:rPr>
       </w:pPr>
-      <w:bookmarkStart w:id="5" w:name="_Toc26131490"/>
+      <w:bookmarkStart w:id="6" w:name="_Toc26131490"/>
       <w:r>
         <w:rPr>
           <w:rFonts w:ascii="Times New Roman" w:eastAsiaTheme="majorEastAsia" w:hAnsi="Times New Roman" w:cstheme="majorBidi"/>
@@ -895,7 +1012,7 @@
         </w:rPr>
         <w:t>Benefits</w:t>
       </w:r>
-      <w:bookmarkEnd w:id="5"/>
+      <w:bookmarkEnd w:id="6"/>
     </w:p>
     <w:p>
       <w:pPr>
@@ -952,7 +1069,7 @@
           <w:szCs w:val="26"/>
         </w:rPr>
       </w:pPr>
-      <w:bookmarkStart w:id="6" w:name="_Toc26131491"/>
+      <w:bookmarkStart w:id="7" w:name="_Toc26131491"/>
       <w:r>
         <w:rPr>
           <w:rFonts w:ascii="Times New Roman" w:eastAsiaTheme="majorEastAsia" w:hAnsi="Times New Roman" w:cstheme="majorBidi"/>
@@ -963,7 +1080,7 @@
         </w:rPr>
         <w:t>Challenges</w:t>
       </w:r>
-      <w:bookmarkEnd w:id="6"/>
+      <w:bookmarkEnd w:id="7"/>
     </w:p>
     <w:p>
       <w:pPr>
@@ -989,8 +1106,6 @@
         </w:rPr>
         <w:t>One challenge presented by the class map is keeping the shortest path algorithm up to date so it can be as efficient as possible. The weights assigned to each segment of a path will need to be updated depending on the current foot traffic. Depending on student class schedules, how many students use the app, and possible construction or other blockages will need to be considered as these metrics change. The paths will need to be updated each semester as well as updating individual path segments to account for impediments.</w:t>
       </w:r>
-      <w:bookmarkStart w:id="7" w:name="_GoBack"/>
-      <w:bookmarkEnd w:id="7"/>
     </w:p>
     <w:p/>
     <w:sectPr>
@@ -1525,6 +1640,7 @@
   <w:style w:type="character" w:default="1" w:styleId="DefaultParagraphFont">
     <w:name w:val="Default Paragraph Font"/>
     <w:uiPriority w:val="1"/>
+    <w:semiHidden/>
     <w:unhideWhenUsed/>
   </w:style>
   <w:style w:type="table" w:default="1" w:styleId="TableNormal">

</xml_diff>